<commit_message>
aplicacion con guardado de contenido
se hace programacion para las cadenas de fecha, con esto se permite el almacenamiento
</commit_message>
<xml_diff>
--- a/documentacion/Historia de usuarios.docx
+++ b/documentacion/Historia de usuarios.docx
@@ -40,13 +40,8 @@
       </w:r>
     </w:p>
     <w:p>
-      <w:bookmarkStart w:id="0" w:name="_GoBack"/>
-      <w:r>
-        <w:t xml:space="preserve">Una </w:t>
-      </w:r>
-      <w:bookmarkEnd w:id="0"/>
-      <w:r>
-        <w:t>vez dentro</w:t>
+      <w:r>
+        <w:t>Una vez dentro</w:t>
       </w:r>
       <w:r>
         <w:t>,</w:t>
@@ -185,6 +180,46 @@
       <w:r>
         <w:lastRenderedPageBreak/>
         <w:t>Opción de cancelar un servicio que hayan contratado de un profesional, siempre y cuando el profesional se haya contactado 4 horas antes con el administrador y justifique el motivo de cancelación.</w:t>
+      </w:r>
+    </w:p>
+    <w:p/>
+    <w:p>
+      <w:r>
+        <w:t>En el último paso donde se muestran las imágenes, tener muy en cuenta que solo se deben mostrar los profesionales de servicio que tengan la disponibilidad que se ha seleccionado</w:t>
+      </w:r>
+    </w:p>
+    <w:p/>
+    <w:p>
+      <w:r>
+        <w:t>Verificar la ubicación de los profesionales del servicio cuando se solicita el servicio</w:t>
+      </w:r>
+      <w:r>
+        <w:br/>
+        <w:t>Ubicación servicio</w:t>
+      </w:r>
+      <w:r>
+        <w:br/>
+        <w:t>Ubicación profesional</w:t>
+      </w:r>
+      <w:r>
+        <w:br/>
+        <w:t>Toca agregar la columna ubicación en la tabla de profesionales</w:t>
+      </w:r>
+      <w:r>
+        <w:br/>
+        <w:t>Para las direcciones</w:t>
+      </w:r>
+    </w:p>
+    <w:p>
+      <w:r>
+        <w:t>650 mensajes $9 pesos</w:t>
+      </w:r>
+      <w:bookmarkStart w:id="0" w:name="_GoBack"/>
+      <w:bookmarkEnd w:id="0"/>
+    </w:p>
+    <w:p>
+      <w:r>
+        <w:t>Encuéntreme los profesionales donde ubicación sea igual a la cuidad donde está la dirección</w:t>
       </w:r>
     </w:p>
     <w:sectPr>

</xml_diff>